<commit_message>
Minor modifications in some codes. getGoodSpikeInfo needs to be modified to work properly
</commit_message>
<xml_diff>
--- a/ReadMe.docx
+++ b/ReadMe.docx
@@ -10,19 +10,11 @@
           <w:lang w:val="en-US"/>
         </w:rPr>
       </w:pPr>
-      <w:proofErr w:type="spellStart"/>
-      <w:r>
-        <w:rPr>
-          <w:lang w:val="en-US"/>
-        </w:rPr>
-        <w:t>tESSingleStimMicroelectrode</w:t>
-      </w:r>
-      <w:proofErr w:type="spellEnd"/>
-      <w:r>
-        <w:rPr>
-          <w:lang w:val="en-US"/>
-        </w:rPr>
-        <w:t xml:space="preserve"> Project</w:t>
+      <w:r>
+        <w:rPr>
+          <w:lang w:val="en-US"/>
+        </w:rPr>
+        <w:t>tESSingleStimMicroelectrode Project</w:t>
       </w:r>
     </w:p>
     <w:p>
@@ -56,21 +48,7 @@
         <w:rPr>
           <w:lang w:val="en-US"/>
         </w:rPr>
-        <w:t xml:space="preserve">Create a base folder named </w:t>
-      </w:r>
-      <w:proofErr w:type="spellStart"/>
-      <w:r>
-        <w:rPr>
-          <w:lang w:val="en-US"/>
-        </w:rPr>
-        <w:t>tESSingleStimMicroelectrode</w:t>
-      </w:r>
-      <w:proofErr w:type="spellEnd"/>
-      <w:r>
-        <w:rPr>
-          <w:lang w:val="en-US"/>
-        </w:rPr>
-        <w:t>.</w:t>
+        <w:t>Create a base folder named tESSingleStimMicroelectrode.</w:t>
       </w:r>
     </w:p>
     <w:p>
@@ -89,30 +67,8 @@
         <w:rPr>
           <w:lang w:val="en-US"/>
         </w:rPr>
-        <w:t xml:space="preserve">Data used for this project should be kept in </w:t>
-      </w:r>
-      <w:proofErr w:type="spellStart"/>
-      <w:r>
-        <w:rPr>
-          <w:lang w:val="en-US"/>
-        </w:rPr>
-        <w:t>tESSingleStimMicroelectrode</w:t>
-      </w:r>
-      <w:proofErr w:type="spellEnd"/>
-      <w:r>
-        <w:rPr>
-          <w:lang w:val="en-US"/>
-        </w:rPr>
-        <w:t>/</w:t>
-      </w:r>
-      <w:proofErr w:type="spellStart"/>
-      <w:r>
-        <w:rPr>
-          <w:lang w:val="en-US"/>
-        </w:rPr>
-        <w:t>data.</w:t>
-      </w:r>
-      <w:proofErr w:type="spellEnd"/>
+        <w:t>Data used for this project should be kept in tESSingleStimMicroelectrode/data.</w:t>
+      </w:r>
     </w:p>
     <w:p>
       <w:pPr>
@@ -157,41 +113,7 @@
         <w:rPr>
           <w:lang w:val="en-US"/>
         </w:rPr>
-        <w:t xml:space="preserve"> in </w:t>
-      </w:r>
-      <w:proofErr w:type="spellStart"/>
-      <w:r>
-        <w:rPr>
-          <w:lang w:val="en-US"/>
-        </w:rPr>
-        <w:t>tESSingleStimMicroelectrode</w:t>
-      </w:r>
-      <w:proofErr w:type="spellEnd"/>
-      <w:r>
-        <w:rPr>
-          <w:lang w:val="en-US"/>
-        </w:rPr>
-        <w:t xml:space="preserve">/ </w:t>
-      </w:r>
-      <w:proofErr w:type="spellStart"/>
-      <w:r>
-        <w:rPr>
-          <w:lang w:val="en-US"/>
-        </w:rPr>
-        <w:t>tESSingleStimMicroelectrode</w:t>
-      </w:r>
-      <w:r>
-        <w:rPr>
-          <w:lang w:val="en-US"/>
-        </w:rPr>
-        <w:t>Programs</w:t>
-      </w:r>
-      <w:proofErr w:type="spellEnd"/>
-      <w:r>
-        <w:rPr>
-          <w:lang w:val="en-US"/>
-        </w:rPr>
-        <w:t>.</w:t>
+        <w:t xml:space="preserve"> in tESSingleStimMicroelectrode/ tESSingleStimMicroelectrodePrograms.</w:t>
       </w:r>
     </w:p>
     <w:p>
@@ -254,39 +176,17 @@
           <w:lang w:val="en-US"/>
         </w:rPr>
       </w:pPr>
-      <w:proofErr w:type="spellStart"/>
-      <w:r>
-        <w:rPr>
-          <w:lang w:val="en-US"/>
-        </w:rPr>
-        <w:t>CommonPrograms</w:t>
-      </w:r>
-      <w:proofErr w:type="spellEnd"/>
-      <w:r>
-        <w:rPr>
-          <w:lang w:val="en-US"/>
-        </w:rPr>
-        <w:t xml:space="preserve">: </w:t>
-      </w:r>
-      <w:r>
-        <w:rPr>
-          <w:lang w:val="en-US"/>
-        </w:rPr>
-        <w:t xml:space="preserve">Please clone and add to your </w:t>
-      </w:r>
-      <w:proofErr w:type="spellStart"/>
-      <w:r>
-        <w:rPr>
-          <w:lang w:val="en-US"/>
-        </w:rPr>
-        <w:t>Matlab’s</w:t>
-      </w:r>
-      <w:proofErr w:type="spellEnd"/>
-      <w:r>
-        <w:rPr>
-          <w:lang w:val="en-US"/>
-        </w:rPr>
-        <w:t xml:space="preserve"> path the programs available in </w:t>
+      <w:r>
+        <w:rPr>
+          <w:lang w:val="en-US"/>
+        </w:rPr>
+        <w:t xml:space="preserve">CommonPrograms: </w:t>
+      </w:r>
+      <w:r>
+        <w:rPr>
+          <w:lang w:val="en-US"/>
+        </w:rPr>
+        <w:t xml:space="preserve">Please clone and add to your Matlab’s path the programs available in </w:t>
       </w:r>
       <w:hyperlink r:id="rId6" w:history="1">
         <w:r>
@@ -328,19 +228,11 @@
           <w:lang w:val="en-US"/>
         </w:rPr>
       </w:pPr>
-      <w:proofErr w:type="spellStart"/>
-      <w:r>
-        <w:rPr>
-          <w:lang w:val="en-US"/>
-        </w:rPr>
-        <w:t>Chronux</w:t>
-      </w:r>
-      <w:proofErr w:type="spellEnd"/>
-      <w:r>
-        <w:rPr>
-          <w:lang w:val="en-US"/>
-        </w:rPr>
-        <w:t xml:space="preserve"> Package: </w:t>
+      <w:r>
+        <w:rPr>
+          <w:lang w:val="en-US"/>
+        </w:rPr>
+        <w:t xml:space="preserve">Chronux Package: </w:t>
       </w:r>
       <w:hyperlink r:id="rId7" w:history="1">
         <w:r>
@@ -361,7 +253,13 @@
         <w:rPr>
           <w:lang w:val="en-US"/>
         </w:rPr>
-        <w:t xml:space="preserve">as instructed in this </w:t>
+        <w:t>as instructed</w:t>
+      </w:r>
+      <w:r>
+        <w:rPr>
+          <w:lang w:val="en-US"/>
+        </w:rPr>
+        <w:t>.</w:t>
       </w:r>
     </w:p>
     <w:p>
@@ -416,21 +314,7 @@
         <w:rPr>
           <w:lang w:val="en-US"/>
         </w:rPr>
-        <w:t>(</w:t>
-      </w:r>
-      <w:proofErr w:type="spellStart"/>
-      <w:r>
-        <w:rPr>
-          <w:lang w:val="en-US"/>
-        </w:rPr>
-        <w:t>tES</w:t>
-      </w:r>
-      <w:proofErr w:type="spellEnd"/>
-      <w:r>
-        <w:rPr>
-          <w:lang w:val="en-US"/>
-        </w:rPr>
-        <w:t xml:space="preserve">) </w:t>
+        <w:t xml:space="preserve">(tES) </w:t>
       </w:r>
       <w:r>
         <w:rPr>
@@ -442,21 +326,7 @@
         <w:rPr>
           <w:lang w:val="en-US"/>
         </w:rPr>
-        <w:t xml:space="preserve"> The aim is to test how gamma varies over time due to </w:t>
-      </w:r>
-      <w:proofErr w:type="spellStart"/>
-      <w:r>
-        <w:rPr>
-          <w:lang w:val="en-US"/>
-        </w:rPr>
-        <w:t>tES</w:t>
-      </w:r>
-      <w:proofErr w:type="spellEnd"/>
-      <w:r>
-        <w:rPr>
-          <w:lang w:val="en-US"/>
-        </w:rPr>
-        <w:t>.</w:t>
+        <w:t xml:space="preserve"> The aim is to test how gamma varies over time due to tES.</w:t>
       </w:r>
     </w:p>
     <w:p>
@@ -493,109 +363,13 @@
         <w:rPr>
           <w:lang w:val="en-US"/>
         </w:rPr>
-        <w:t xml:space="preserve">Raw data recorded using </w:t>
-      </w:r>
-      <w:proofErr w:type="spellStart"/>
-      <w:r>
-        <w:rPr>
-          <w:lang w:val="en-US"/>
-        </w:rPr>
-        <w:t>Cerebus</w:t>
-      </w:r>
-      <w:proofErr w:type="spellEnd"/>
-      <w:r>
-        <w:rPr>
-          <w:lang w:val="en-US"/>
-        </w:rPr>
-        <w:t xml:space="preserve"> was first segmented using a pipeline used in the lab. We also found bad trials</w:t>
-      </w:r>
-      <w:r>
-        <w:rPr>
-          <w:lang w:val="en-US"/>
-        </w:rPr>
-        <w:t xml:space="preserve">. These are saved as </w:t>
-      </w:r>
-      <w:proofErr w:type="gramStart"/>
-      <w:r>
-        <w:rPr>
-          <w:lang w:val="en-US"/>
-        </w:rPr>
-        <w:t>data/{</w:t>
-      </w:r>
-      <w:proofErr w:type="spellStart"/>
-      <w:r>
-        <w:rPr>
-          <w:lang w:val="en-US"/>
-        </w:rPr>
-        <w:t>monkeyName</w:t>
-      </w:r>
-      <w:proofErr w:type="spellEnd"/>
-      <w:r>
-        <w:rPr>
-          <w:lang w:val="en-US"/>
-        </w:rPr>
-        <w:t>}/{</w:t>
-      </w:r>
-      <w:proofErr w:type="spellStart"/>
-      <w:proofErr w:type="gramEnd"/>
-      <w:r>
-        <w:rPr>
-          <w:lang w:val="en-US"/>
-        </w:rPr>
-        <w:t>protocolName</w:t>
-      </w:r>
-      <w:proofErr w:type="spellEnd"/>
-      <w:r>
-        <w:rPr>
-          <w:lang w:val="en-US"/>
-        </w:rPr>
-        <w:t xml:space="preserve">} following standard lab convention. Each block has a different </w:t>
-      </w:r>
-      <w:proofErr w:type="spellStart"/>
-      <w:proofErr w:type="gramStart"/>
-      <w:r>
-        <w:rPr>
-          <w:lang w:val="en-US"/>
-        </w:rPr>
-        <w:t>protocolName</w:t>
-      </w:r>
-      <w:proofErr w:type="spellEnd"/>
-      <w:proofErr w:type="gramEnd"/>
-      <w:r>
-        <w:rPr>
-          <w:lang w:val="en-US"/>
-        </w:rPr>
-        <w:t xml:space="preserve">. Hence, each experiment consists of 6 </w:t>
-      </w:r>
-      <w:proofErr w:type="spellStart"/>
-      <w:proofErr w:type="gramStart"/>
-      <w:r>
-        <w:rPr>
-          <w:lang w:val="en-US"/>
-        </w:rPr>
-        <w:t>protocolNames</w:t>
-      </w:r>
-      <w:proofErr w:type="spellEnd"/>
-      <w:proofErr w:type="gramEnd"/>
-      <w:r>
-        <w:rPr>
-          <w:lang w:val="en-US"/>
-        </w:rPr>
-        <w:t xml:space="preserve">. This data is not available as part of the repository on </w:t>
-      </w:r>
-      <w:proofErr w:type="spellStart"/>
-      <w:r>
-        <w:rPr>
-          <w:lang w:val="en-US"/>
-        </w:rPr>
-        <w:t>Github</w:t>
-      </w:r>
-      <w:proofErr w:type="spellEnd"/>
-      <w:r>
-        <w:rPr>
-          <w:lang w:val="en-US"/>
-        </w:rPr>
-        <w:t>, which contains only programs and some intermediate data.</w:t>
+        <w:t>Raw data recorded using Cerebus was first segmented using a pipeline used in the lab. We also found bad trials</w:t>
+      </w:r>
+      <w:r>
+        <w:rPr>
+          <w:lang w:val="en-US"/>
+        </w:rPr>
+        <w:t>. These are saved as data/{monkeyName}/{protocolName} following standard lab convention. Each block has a different protocolName. Hence, each experiment consists of 6 protocolNames. This data is not available as part of the repository on Github, which contains only programs and some intermediate data.</w:t>
       </w:r>
     </w:p>
     <w:p>
@@ -645,33 +419,17 @@
           <w:lang w:val="en-US"/>
         </w:rPr>
       </w:pPr>
-      <w:proofErr w:type="spellStart"/>
       <w:r>
         <w:rPr>
           <w:lang w:val="en-US"/>
         </w:rPr>
         <w:t>commonAnalysisCodes</w:t>
       </w:r>
-      <w:proofErr w:type="spellEnd"/>
-      <w:r>
-        <w:rPr>
-          <w:lang w:val="en-US"/>
-        </w:rPr>
-        <w:t xml:space="preserve"> (this folder and all subfolders should be in </w:t>
-      </w:r>
-      <w:proofErr w:type="spellStart"/>
-      <w:r>
-        <w:rPr>
-          <w:lang w:val="en-US"/>
-        </w:rPr>
-        <w:t>Matlab</w:t>
-      </w:r>
-      <w:proofErr w:type="spellEnd"/>
-      <w:r>
-        <w:rPr>
-          <w:lang w:val="en-US"/>
-        </w:rPr>
-        <w:t xml:space="preserve"> add Path)</w:t>
+      <w:r>
+        <w:rPr>
+          <w:lang w:val="en-US"/>
+        </w:rPr>
+        <w:t xml:space="preserve"> (this folder and all subfolders should be in Matlab add Path)</w:t>
       </w:r>
     </w:p>
     <w:p>
@@ -681,28 +439,18 @@
           <w:lang w:val="en-US"/>
         </w:rPr>
       </w:pPr>
-      <w:proofErr w:type="spellStart"/>
-      <w:r>
-        <w:rPr>
-          <w:lang w:val="en-US"/>
-        </w:rPr>
-        <w:t>commonAnalysisCodes</w:t>
-      </w:r>
-      <w:proofErr w:type="spellEnd"/>
-      <w:r>
-        <w:rPr>
-          <w:lang w:val="en-US"/>
-        </w:rPr>
-        <w:t>/</w:t>
-      </w:r>
-      <w:proofErr w:type="spellStart"/>
+      <w:r>
+        <w:rPr>
+          <w:lang w:val="en-US"/>
+        </w:rPr>
+        <w:t>commonAnalysisCodes/</w:t>
+      </w:r>
       <w:r>
         <w:rPr>
           <w:lang w:val="en-US"/>
         </w:rPr>
         <w:t>informationCodes</w:t>
       </w:r>
-      <w:proofErr w:type="spellEnd"/>
     </w:p>
     <w:p>
       <w:pPr>
@@ -716,19 +464,11 @@
           <w:lang w:val="en-US"/>
         </w:rPr>
       </w:pPr>
-      <w:proofErr w:type="spellStart"/>
-      <w:r>
-        <w:rPr>
-          <w:lang w:val="en-US"/>
-        </w:rPr>
-        <w:t>protocolLists</w:t>
-      </w:r>
-      <w:proofErr w:type="spellEnd"/>
-      <w:r>
-        <w:rPr>
-          <w:lang w:val="en-US"/>
-        </w:rPr>
-        <w:t xml:space="preserve">: A </w:t>
+      <w:r>
+        <w:rPr>
+          <w:lang w:val="en-US"/>
+        </w:rPr>
+        <w:t xml:space="preserve">protocolLists: A </w:t>
       </w:r>
       <w:r>
         <w:rPr>
@@ -736,14 +476,12 @@
         </w:rPr>
         <w:t>“</w:t>
       </w:r>
-      <w:proofErr w:type="spellStart"/>
       <w:r>
         <w:rPr>
           <w:lang w:val="en-US"/>
         </w:rPr>
         <w:t>protocolList</w:t>
       </w:r>
-      <w:proofErr w:type="spellEnd"/>
       <w:r>
         <w:rPr>
           <w:lang w:val="en-US"/>
@@ -754,14 +492,7 @@
         <w:rPr>
           <w:lang w:val="en-US"/>
         </w:rPr>
-        <w:t xml:space="preserve">For example, </w:t>
-      </w:r>
-      <w:proofErr w:type="spellStart"/>
-      <w:r>
-        <w:rPr>
-          <w:lang w:val="en-US"/>
-        </w:rPr>
-        <w:t>tACS_Alpha_S</w:t>
+        <w:t>For example, tACS_Alpha_S</w:t>
       </w:r>
       <w:r>
         <w:rPr>
@@ -775,100 +506,29 @@
         </w:rPr>
         <w:t>_Single</w:t>
       </w:r>
-      <w:proofErr w:type="spellEnd"/>
-      <w:r>
-        <w:rPr>
-          <w:lang w:val="en-US"/>
-        </w:rPr>
-        <w:t xml:space="preserve">, in which </w:t>
-      </w:r>
-      <w:proofErr w:type="spellStart"/>
-      <w:r>
-        <w:rPr>
-          <w:lang w:val="en-US"/>
-        </w:rPr>
-        <w:t>tACS</w:t>
-      </w:r>
-      <w:proofErr w:type="spellEnd"/>
-      <w:r>
-        <w:rPr>
-          <w:lang w:val="en-US"/>
-        </w:rPr>
-        <w:t xml:space="preserve"> is applied </w:t>
-      </w:r>
-      <w:r>
-        <w:rPr>
-          <w:lang w:val="en-US"/>
-        </w:rPr>
-        <w:t xml:space="preserve">once at alpha (10 Hz) frequency. Each </w:t>
-      </w:r>
-      <w:proofErr w:type="spellStart"/>
-      <w:r>
-        <w:rPr>
-          <w:lang w:val="en-US"/>
-        </w:rPr>
-        <w:t>protocolList</w:t>
-      </w:r>
-      <w:proofErr w:type="spellEnd"/>
-      <w:r>
-        <w:rPr>
-          <w:lang w:val="en-US"/>
-        </w:rPr>
-        <w:t xml:space="preserve"> is a separate </w:t>
-      </w:r>
-      <w:r>
-        <w:rPr>
-          <w:lang w:val="en-US"/>
-        </w:rPr>
-        <w:t xml:space="preserve">file kept in the folder </w:t>
-      </w:r>
-      <w:proofErr w:type="spellStart"/>
-      <w:r>
-        <w:rPr>
-          <w:lang w:val="en-US"/>
-        </w:rPr>
-        <w:t>protocolLists</w:t>
-      </w:r>
-      <w:proofErr w:type="spellEnd"/>
-      <w:r>
-        <w:rPr>
-          <w:lang w:val="en-US"/>
-        </w:rPr>
-        <w:t xml:space="preserve">. Each file contains the </w:t>
-      </w:r>
-      <w:proofErr w:type="spellStart"/>
-      <w:r>
-        <w:rPr>
-          <w:lang w:val="en-US"/>
-        </w:rPr>
-        <w:t>protocolNames</w:t>
-      </w:r>
-      <w:proofErr w:type="spellEnd"/>
-      <w:r>
-        <w:rPr>
-          <w:lang w:val="en-US"/>
-        </w:rPr>
-        <w:t xml:space="preserve"> corresponding to the experiment</w:t>
-      </w:r>
-      <w:r>
-        <w:rPr>
-          <w:lang w:val="en-US"/>
-        </w:rPr>
-        <w:t xml:space="preserve"> (6 </w:t>
-      </w:r>
-      <w:proofErr w:type="spellStart"/>
-      <w:r>
-        <w:rPr>
-          <w:lang w:val="en-US"/>
-        </w:rPr>
-        <w:t>protocolNames</w:t>
-      </w:r>
-      <w:proofErr w:type="spellEnd"/>
-      <w:r>
-        <w:rPr>
-          <w:lang w:val="en-US"/>
-        </w:rPr>
-        <w:t xml:space="preserve"> for each experiment)</w:t>
+      <w:r>
+        <w:rPr>
+          <w:lang w:val="en-US"/>
+        </w:rPr>
+        <w:t xml:space="preserve">, in which tACS is applied </w:t>
+      </w:r>
+      <w:r>
+        <w:rPr>
+          <w:lang w:val="en-US"/>
+        </w:rPr>
+        <w:t xml:space="preserve">once at alpha (10 Hz) frequency. Each protocolList is a separate </w:t>
+      </w:r>
+      <w:r>
+        <w:rPr>
+          <w:lang w:val="en-US"/>
+        </w:rPr>
+        <w:t>file kept in the folder protocolLists. Each file contains the protocolNames corresponding to the experiment</w:t>
+      </w:r>
+      <w:r>
+        <w:rPr>
+          <w:lang w:val="en-US"/>
+        </w:rPr>
+        <w:t xml:space="preserve"> (6 protocolNames for each experiment)</w:t>
       </w:r>
       <w:r>
         <w:rPr>
@@ -904,59 +564,23 @@
           <w:lang w:val="en-US"/>
         </w:rPr>
       </w:pPr>
-      <w:proofErr w:type="spellStart"/>
-      <w:r>
-        <w:rPr>
-          <w:lang w:val="en-US"/>
-        </w:rPr>
-        <w:t>getAllProtocolLists</w:t>
-      </w:r>
-      <w:proofErr w:type="spellEnd"/>
-      <w:r>
-        <w:rPr>
-          <w:lang w:val="en-US"/>
-        </w:rPr>
-        <w:t xml:space="preserve">: </w:t>
-      </w:r>
-      <w:r>
-        <w:rPr>
-          <w:lang w:val="en-US"/>
-        </w:rPr>
-        <w:t xml:space="preserve">gets all </w:t>
-      </w:r>
-      <w:proofErr w:type="spellStart"/>
-      <w:r>
-        <w:rPr>
-          <w:lang w:val="en-US"/>
-        </w:rPr>
-        <w:t>protocolList</w:t>
-      </w:r>
-      <w:proofErr w:type="spellEnd"/>
-      <w:r>
-        <w:rPr>
-          <w:lang w:val="en-US"/>
-        </w:rPr>
-        <w:t xml:space="preserve"> files </w:t>
-      </w:r>
-      <w:r>
-        <w:rPr>
-          <w:lang w:val="en-US"/>
-        </w:rPr>
-        <w:t xml:space="preserve">that are part of the project and should be available in the </w:t>
-      </w:r>
-      <w:proofErr w:type="spellStart"/>
-      <w:r>
-        <w:rPr>
-          <w:lang w:val="en-US"/>
-        </w:rPr>
-        <w:t>protocolLists</w:t>
-      </w:r>
-      <w:proofErr w:type="spellEnd"/>
-      <w:r>
-        <w:rPr>
-          <w:lang w:val="en-US"/>
-        </w:rPr>
-        <w:t xml:space="preserve"> folder.</w:t>
+      <w:r>
+        <w:rPr>
+          <w:lang w:val="en-US"/>
+        </w:rPr>
+        <w:t xml:space="preserve">getAllProtocolLists: </w:t>
+      </w:r>
+      <w:r>
+        <w:rPr>
+          <w:lang w:val="en-US"/>
+        </w:rPr>
+        <w:t xml:space="preserve">gets all protocolList files </w:t>
+      </w:r>
+      <w:r>
+        <w:rPr>
+          <w:lang w:val="en-US"/>
+        </w:rPr>
+        <w:t>that are part of the project and should be available in the protocolLists folder.</w:t>
       </w:r>
     </w:p>
     <w:p>
@@ -979,81 +603,17 @@
           <w:lang w:val="en-US"/>
         </w:rPr>
       </w:pPr>
-      <w:proofErr w:type="spellStart"/>
-      <w:r>
-        <w:rPr>
-          <w:lang w:val="en-US"/>
-        </w:rPr>
-        <w:t>getProtocolListDetails</w:t>
-      </w:r>
-      <w:proofErr w:type="spellEnd"/>
-      <w:r>
-        <w:rPr>
-          <w:lang w:val="en-US"/>
-        </w:rPr>
-        <w:t xml:space="preserve">: if the file is available, </w:t>
-      </w:r>
-      <w:proofErr w:type="gramStart"/>
-      <w:r>
-        <w:rPr>
-          <w:lang w:val="en-US"/>
-        </w:rPr>
-        <w:t>reads</w:t>
-      </w:r>
-      <w:proofErr w:type="gramEnd"/>
-      <w:r>
-        <w:rPr>
-          <w:lang w:val="en-US"/>
-        </w:rPr>
-        <w:t xml:space="preserve"> the file and </w:t>
-      </w:r>
-      <w:proofErr w:type="gramStart"/>
-      <w:r>
-        <w:rPr>
-          <w:lang w:val="en-US"/>
-        </w:rPr>
-        <w:t>returns</w:t>
-      </w:r>
-      <w:proofErr w:type="gramEnd"/>
-      <w:r>
-        <w:rPr>
-          <w:lang w:val="en-US"/>
-        </w:rPr>
-        <w:t xml:space="preserve"> the experiment</w:t>
-      </w:r>
-      <w:r>
-        <w:rPr>
-          <w:lang w:val="en-US"/>
-        </w:rPr>
-        <w:t xml:space="preserve"> dates (</w:t>
-      </w:r>
-      <w:proofErr w:type="spellStart"/>
-      <w:r>
-        <w:rPr>
-          <w:lang w:val="en-US"/>
-        </w:rPr>
-        <w:t>expDates</w:t>
-      </w:r>
-      <w:proofErr w:type="spellEnd"/>
-      <w:r>
-        <w:rPr>
-          <w:lang w:val="en-US"/>
-        </w:rPr>
-        <w:t xml:space="preserve">) and </w:t>
-      </w:r>
-      <w:proofErr w:type="spellStart"/>
-      <w:r>
-        <w:rPr>
-          <w:lang w:val="en-US"/>
-        </w:rPr>
-        <w:t>protocolNames</w:t>
-      </w:r>
-      <w:proofErr w:type="spellEnd"/>
-      <w:r>
-        <w:rPr>
-          <w:lang w:val="en-US"/>
-        </w:rPr>
-        <w:t>.</w:t>
+      <w:r>
+        <w:rPr>
+          <w:lang w:val="en-US"/>
+        </w:rPr>
+        <w:t>getProtocolListDetails: if the file is available, reads the file and returns the experiment</w:t>
+      </w:r>
+      <w:r>
+        <w:rPr>
+          <w:lang w:val="en-US"/>
+        </w:rPr>
+        <w:t xml:space="preserve"> dates (expDates) and protocolNames.</w:t>
       </w:r>
     </w:p>
     <w:p>
@@ -1080,35 +640,7 @@
         <w:rPr>
           <w:lang w:val="en-US"/>
         </w:rPr>
-        <w:t>{</w:t>
-      </w:r>
-      <w:proofErr w:type="spellStart"/>
-      <w:r>
-        <w:rPr>
-          <w:lang w:val="en-US"/>
-        </w:rPr>
-        <w:t>monkeyName</w:t>
-      </w:r>
-      <w:proofErr w:type="spellEnd"/>
-      <w:r>
-        <w:rPr>
-          <w:lang w:val="en-US"/>
-        </w:rPr>
-        <w:t>}</w:t>
-      </w:r>
-      <w:proofErr w:type="spellStart"/>
-      <w:r>
-        <w:rPr>
-          <w:lang w:val="en-US"/>
-        </w:rPr>
-        <w:t>MicroelectrodeRFData</w:t>
-      </w:r>
-      <w:proofErr w:type="spellEnd"/>
-      <w:r>
-        <w:rPr>
-          <w:lang w:val="en-US"/>
-        </w:rPr>
-        <w:t xml:space="preserve"> – contains the list of good electrodes</w:t>
+        <w:t>{monkeyName}MicroelectrodeRFData – contains the list of good electrodes</w:t>
       </w:r>
     </w:p>
     <w:p>
@@ -1131,39 +663,17 @@
           <w:lang w:val="en-US"/>
         </w:rPr>
       </w:pPr>
-      <w:proofErr w:type="spellStart"/>
-      <w:r>
-        <w:rPr>
-          <w:lang w:val="en-US"/>
-        </w:rPr>
-        <w:t>getGoodLFPElectrodes</w:t>
-      </w:r>
-      <w:proofErr w:type="spellEnd"/>
-      <w:r>
-        <w:rPr>
-          <w:lang w:val="en-US"/>
-        </w:rPr>
-        <w:t xml:space="preserve"> – returns the set of usable LFP electrodes </w:t>
-      </w:r>
-      <w:r>
-        <w:rPr>
-          <w:lang w:val="en-US"/>
-        </w:rPr>
-        <w:t xml:space="preserve">for each </w:t>
-      </w:r>
-      <w:proofErr w:type="spellStart"/>
-      <w:r>
-        <w:rPr>
-          <w:lang w:val="en-US"/>
-        </w:rPr>
-        <w:t>expDate</w:t>
-      </w:r>
-      <w:proofErr w:type="spellEnd"/>
-      <w:r>
-        <w:rPr>
-          <w:lang w:val="en-US"/>
-        </w:rPr>
-        <w:t>.</w:t>
+      <w:r>
+        <w:rPr>
+          <w:lang w:val="en-US"/>
+        </w:rPr>
+        <w:t xml:space="preserve">getGoodLFPElectrodes – returns the set of usable LFP electrodes </w:t>
+      </w:r>
+      <w:r>
+        <w:rPr>
+          <w:lang w:val="en-US"/>
+        </w:rPr>
+        <w:t>for each expDate.</w:t>
       </w:r>
     </w:p>
     <w:p>
@@ -1181,7 +691,6 @@
           <w:lang w:val="en-US"/>
         </w:rPr>
       </w:pPr>
-      <w:proofErr w:type="spellStart"/>
       <w:r>
         <w:rPr>
           <w:lang w:val="en-US"/>
@@ -1192,54 +701,19 @@
         <w:rPr>
           <w:lang w:val="en-US"/>
         </w:rPr>
-        <w:t>SingleExperiment</w:t>
-      </w:r>
-      <w:proofErr w:type="spellEnd"/>
-      <w:r>
-        <w:rPr>
-          <w:lang w:val="en-US"/>
-        </w:rPr>
-        <w:t xml:space="preserve"> – once data is collected, this program uses a generic program </w:t>
-      </w:r>
-      <w:r>
-        <w:rPr>
-          <w:lang w:val="en-US"/>
-        </w:rPr>
-        <w:t xml:space="preserve">called </w:t>
-      </w:r>
-      <w:proofErr w:type="spellStart"/>
-      <w:r>
-        <w:rPr>
-          <w:lang w:val="en-US"/>
-        </w:rPr>
-        <w:t>displaySingleChannelGRFs</w:t>
-      </w:r>
-      <w:proofErr w:type="spellEnd"/>
-      <w:r>
-        <w:rPr>
-          <w:lang w:val="en-US"/>
-        </w:rPr>
-        <w:t xml:space="preserve"> </w:t>
-      </w:r>
-      <w:r>
-        <w:rPr>
-          <w:lang w:val="en-US"/>
-        </w:rPr>
-        <w:t xml:space="preserve">which is available in </w:t>
-      </w:r>
-      <w:proofErr w:type="spellStart"/>
-      <w:r>
-        <w:rPr>
-          <w:lang w:val="en-US"/>
-        </w:rPr>
-        <w:t>CommonPrograms</w:t>
-      </w:r>
-      <w:proofErr w:type="spellEnd"/>
-      <w:r>
-        <w:rPr>
-          <w:lang w:val="en-US"/>
-        </w:rPr>
-        <w:t xml:space="preserve"> </w:t>
+        <w:t xml:space="preserve">SingleExperiment – once data is collected, this program uses a generic program </w:t>
+      </w:r>
+      <w:r>
+        <w:rPr>
+          <w:lang w:val="en-US"/>
+        </w:rPr>
+        <w:t xml:space="preserve">called displaySingleChannelGRFs </w:t>
+      </w:r>
+      <w:r>
+        <w:rPr>
+          <w:lang w:val="en-US"/>
+        </w:rPr>
+        <w:t xml:space="preserve">which is available in CommonPrograms </w:t>
       </w:r>
       <w:r>
         <w:rPr>

</xml_diff>